<commit_message>
Report final prove reading
</commit_message>
<xml_diff>
--- a/Report Doc.docx
+++ b/Report Doc.docx
@@ -35,25 +35,96 @@
     </w:p>
     <w:p>
       <w:r>
-        <w:t>key steps</w:t>
-      </w:r>
-    </w:p>
-    <w:p>
-      <w:r>
-        <w:t>make prediction</w:t>
+        <w:t xml:space="preserve">In this report, our goal is to predict the movie rating by using a machine learning algorithm. The data set is </w:t>
+      </w:r>
+      <w:r>
+        <w:t xml:space="preserve">coming </w:t>
+      </w:r>
+      <w:r>
+        <w:t xml:space="preserve">from </w:t>
+      </w:r>
+      <w:proofErr w:type="spellStart"/>
+      <w:r>
+        <w:t>Movielens</w:t>
+      </w:r>
+      <w:proofErr w:type="spellEnd"/>
+      <w:r>
+        <w:t xml:space="preserve"> with about 10M rows of </w:t>
+      </w:r>
+      <w:proofErr w:type="spellStart"/>
+      <w:r>
+        <w:t>userId</w:t>
+      </w:r>
+      <w:proofErr w:type="spellEnd"/>
+      <w:r>
+        <w:t xml:space="preserve">, </w:t>
+      </w:r>
+      <w:proofErr w:type="spellStart"/>
+      <w:r>
+        <w:t>movieId</w:t>
+      </w:r>
+      <w:proofErr w:type="spellEnd"/>
+      <w:r>
+        <w:t>, rating, timestamp, title and genres.</w:t>
+      </w:r>
+      <w:r>
+        <w:t xml:space="preserve"> Movies are released from early 20th century till 2008. Movie rating are made from 1995 to 2009. </w:t>
+      </w:r>
+    </w:p>
+    <w:p>
+      <w:r>
+        <w:t>Data cleaning is applied to the original data first following with d</w:t>
+      </w:r>
+      <w:r>
+        <w:t>ata exploration</w:t>
+      </w:r>
+      <w:r>
+        <w:t>. 4 major effects are identified.</w:t>
       </w:r>
       <w:r>
         <w:t xml:space="preserve"> </w:t>
       </w:r>
-    </w:p>
-    <w:p>
-      <w:r>
-        <w:t>based on residual mean squared error on a test set  (typical error we make when predicting a movie rating)</w:t>
-      </w:r>
-    </w:p>
-    <w:p>
-      <w:r>
-        <w:t>Normalization of Global Effects on baseline rating (only)</w:t>
+      <w:r>
+        <w:t xml:space="preserve">Our approach is using </w:t>
+      </w:r>
+      <w:r>
+        <w:t xml:space="preserve">Normalization of </w:t>
+      </w:r>
+      <w:r>
+        <w:t>these g</w:t>
+      </w:r>
+      <w:r>
+        <w:t xml:space="preserve">lobal </w:t>
+      </w:r>
+      <w:r>
+        <w:t>e</w:t>
+      </w:r>
+      <w:r>
+        <w:t>ffec</w:t>
+      </w:r>
+      <w:r>
+        <w:t>t</w:t>
+      </w:r>
+      <w:r>
+        <w:t xml:space="preserve">s </w:t>
+      </w:r>
+      <w:r>
+        <w:t>on baseline rating</w:t>
+      </w:r>
+      <w:r>
+        <w:t xml:space="preserve"> and regularization</w:t>
+      </w:r>
+      <w:r>
+        <w:t xml:space="preserve"> (by tuning parameter on lambda</w:t>
+      </w:r>
+      <w:r>
+        <w:t>) to penalize</w:t>
+      </w:r>
+      <w:r>
+        <w:t xml:space="preserve"> large estimates that come from small sample size</w:t>
+      </w:r>
+      <w:r>
+        <w:t>.</w:t>
       </w:r>
     </w:p>
     <w:p>
@@ -65,7 +136,10 @@
         </w:numPr>
       </w:pPr>
       <w:r>
-        <w:t>Movie  also with chart</w:t>
+        <w:t xml:space="preserve">Movie </w:t>
+      </w:r>
+      <w:r>
+        <w:t>specific effect</w:t>
       </w:r>
     </w:p>
     <w:p>
@@ -77,7 +151,10 @@
         </w:numPr>
       </w:pPr>
       <w:r>
-        <w:t>User also with chart</w:t>
+        <w:t>User</w:t>
+      </w:r>
+      <w:r>
+        <w:t xml:space="preserve"> specific effect</w:t>
       </w:r>
     </w:p>
     <w:p>
@@ -89,7 +166,13 @@
         </w:numPr>
       </w:pPr>
       <w:r>
-        <w:t>Genre also with chart</w:t>
+        <w:t>Genre</w:t>
+      </w:r>
+      <w:r>
+        <w:t xml:space="preserve"> </w:t>
+      </w:r>
+      <w:r>
+        <w:t>specific effect</w:t>
       </w:r>
     </w:p>
     <w:p>
@@ -101,34 +184,56 @@
         </w:numPr>
       </w:pPr>
       <w:r>
-        <w:t>Rate per Year  also with chart</w:t>
-      </w:r>
-    </w:p>
-    <w:p>
-      <w:r>
-        <w:t>+ regularization (by tuning parameter on lambda)</w:t>
-      </w:r>
-    </w:p>
-    <w:p/>
-    <w:p/>
-    <w:p>
-      <w:r>
-        <w:t>using matrix factorization</w:t>
-      </w:r>
-      <w:r>
-        <w:t xml:space="preserve"> / k-nearest neighbor model</w:t>
+        <w:t>Rate per Year</w:t>
       </w:r>
       <w:r>
         <w:t xml:space="preserve"> </w:t>
       </w:r>
-    </w:p>
-    <w:p>
-      <w:r>
-        <w:t>k-nearest neighbor model to find similar movie and user that are similar to each other.</w:t>
-      </w:r>
-    </w:p>
-    <w:p/>
-    <w:p/>
+      <w:r>
+        <w:t>specific effect</w:t>
+      </w:r>
+    </w:p>
+    <w:p>
+      <w:r>
+        <w:t>The e</w:t>
+      </w:r>
+      <w:r>
+        <w:t xml:space="preserve">valuation of algorithm is based on </w:t>
+      </w:r>
+      <w:r>
+        <w:t>root</w:t>
+      </w:r>
+      <w:r>
+        <w:t xml:space="preserve"> mean squared error </w:t>
+      </w:r>
+      <w:r>
+        <w:t>(RMSE)</w:t>
+      </w:r>
+      <w:r>
+        <w:t xml:space="preserve"> of the predicted rating against </w:t>
+      </w:r>
+      <w:r>
+        <w:t>actual rating</w:t>
+      </w:r>
+      <w:r>
+        <w:t xml:space="preserve">. Algorithm is trained on train set and being test on test set. Final RMSE is presented basing the on </w:t>
+      </w:r>
+      <w:r>
+        <w:t xml:space="preserve">the </w:t>
+      </w:r>
+      <w:r>
+        <w:t xml:space="preserve">final hold-out validation set with </w:t>
+      </w:r>
+      <w:r>
+        <w:t xml:space="preserve">result </w:t>
+      </w:r>
+      <w:r>
+        <w:t>in the tier of “RMSE &lt; 0.86490”</w:t>
+      </w:r>
+      <w:r>
+        <w:t>.</w:t>
+      </w:r>
+    </w:p>
     <w:p>
       <w:pPr>
         <w:rPr>
@@ -160,7 +265,6 @@
         <w:t>a methods/analysis section that explains the process and techniques used, including data cleaning, data exploration and visualization, insights gained, and your modeling approach</w:t>
       </w:r>
     </w:p>
-    <w:p/>
     <w:p>
       <w:pPr>
         <w:rPr>
@@ -192,126 +296,206 @@
           <w:lang w:val="en-HK"/>
         </w:rPr>
       </w:pPr>
-      <w:r>
-        <w:t xml:space="preserve">edx data set contains 6 columns (userId, </w:t>
-      </w:r>
+      <w:proofErr w:type="spellStart"/>
+      <w:r>
+        <w:t>edx</w:t>
+      </w:r>
+      <w:proofErr w:type="spellEnd"/>
+      <w:r>
+        <w:t xml:space="preserve"> data set contains 6 columns (</w:t>
+      </w:r>
+      <w:proofErr w:type="spellStart"/>
+      <w:r>
+        <w:t>userId</w:t>
+      </w:r>
+      <w:proofErr w:type="spellEnd"/>
+      <w:r>
+        <w:t xml:space="preserve">, </w:t>
+      </w:r>
+      <w:proofErr w:type="spellStart"/>
       <w:r>
         <w:rPr>
           <w:lang w:val="en-HK"/>
         </w:rPr>
-        <w:t xml:space="preserve">movieId, rating, timestamp, title and genres). </w:t>
-      </w:r>
-    </w:p>
-    <w:p>
-      <w:pPr>
+        <w:t>movieId</w:t>
+      </w:r>
+      <w:proofErr w:type="spellEnd"/>
+      <w:r>
         <w:rPr>
           <w:lang w:val="en-HK"/>
         </w:rPr>
-      </w:pPr>
-      <w:r>
+        <w:t xml:space="preserve">, rating, timestamp, title and genres). </w:t>
+      </w:r>
+    </w:p>
+    <w:p>
+      <w:pPr>
         <w:rPr>
           <w:lang w:val="en-HK"/>
         </w:rPr>
-        <w:t>[head(edx)]</w:t>
-      </w:r>
-    </w:p>
-    <w:p>
-      <w:pPr>
+      </w:pPr>
+      <w:r>
         <w:rPr>
           <w:lang w:val="en-HK"/>
         </w:rPr>
-      </w:pPr>
+        <w:t>[head(</w:t>
+      </w:r>
+      <w:proofErr w:type="spellStart"/>
       <w:r>
         <w:rPr>
           <w:lang w:val="en-HK"/>
         </w:rPr>
+        <w:t>edx</w:t>
+      </w:r>
+      <w:proofErr w:type="spellEnd"/>
+      <w:r>
+        <w:rPr>
+          <w:lang w:val="en-HK"/>
+        </w:rPr>
+        <w:t>)]</w:t>
+      </w:r>
+    </w:p>
+    <w:p>
+      <w:pPr>
+        <w:rPr>
+          <w:lang w:val="en-HK"/>
+        </w:rPr>
+      </w:pPr>
+      <w:r>
+        <w:rPr>
+          <w:lang w:val="en-HK"/>
+        </w:rPr>
         <w:t xml:space="preserve">In order to facilitate </w:t>
       </w:r>
       <w:r>
         <w:rPr>
           <w:lang w:val="en-HK"/>
         </w:rPr>
-        <w:t xml:space="preserve">movie rating prediction modelling, pre-process data cleaning is applied to edx data set prior to </w:t>
-      </w:r>
+        <w:t xml:space="preserve">movie rating prediction modelling, pre-process data cleaning is applied to </w:t>
+      </w:r>
+      <w:proofErr w:type="spellStart"/>
       <w:r>
         <w:rPr>
           <w:lang w:val="en-HK"/>
         </w:rPr>
-        <w:t>data partition creat</w:t>
-      </w:r>
+        <w:t>edx</w:t>
+      </w:r>
+      <w:proofErr w:type="spellEnd"/>
       <w:r>
         <w:rPr>
           <w:lang w:val="en-HK"/>
         </w:rPr>
-        <w:t>ion</w:t>
+        <w:t xml:space="preserve"> data set prior to data partition creation. Title column is split to title and year</w:t>
       </w:r>
       <w:r>
         <w:rPr>
           <w:lang w:val="en-HK"/>
         </w:rPr>
-        <w:t xml:space="preserve">. </w:t>
+        <w:t>. T</w:t>
       </w:r>
       <w:r>
         <w:rPr>
           <w:lang w:val="en-HK"/>
         </w:rPr>
-        <w:t>Title column is split to title and year</w:t>
+        <w:t xml:space="preserve">imestamp </w:t>
       </w:r>
       <w:r>
         <w:rPr>
           <w:lang w:val="en-HK"/>
         </w:rPr>
-        <w:t>. T</w:t>
+        <w:t xml:space="preserve">which is number of second </w:t>
       </w:r>
       <w:r>
         <w:rPr>
           <w:lang w:val="en-HK"/>
         </w:rPr>
-        <w:t xml:space="preserve">imestamp </w:t>
+        <w:t>since</w:t>
       </w:r>
       <w:r>
         <w:rPr>
           <w:lang w:val="en-HK"/>
         </w:rPr>
-        <w:t xml:space="preserve">which is number of second </w:t>
+        <w:t xml:space="preserve"> 1-Jan-1970 00:00:00 is converted to date. </w:t>
       </w:r>
       <w:r>
         <w:rPr>
           <w:lang w:val="en-HK"/>
         </w:rPr>
-        <w:t>since</w:t>
+        <w:t xml:space="preserve"> </w:t>
       </w:r>
       <w:r>
         <w:rPr>
           <w:lang w:val="en-HK"/>
         </w:rPr>
-        <w:t xml:space="preserve"> 1-Jan-1970 00:00:00 is converted to date. </w:t>
-      </w:r>
+        <w:t xml:space="preserve">Using </w:t>
+      </w:r>
+      <w:proofErr w:type="spellStart"/>
       <w:r>
         <w:rPr>
           <w:lang w:val="en-HK"/>
         </w:rPr>
-        <w:t xml:space="preserve"> </w:t>
-      </w:r>
+        <w:t>createDataPatition</w:t>
+      </w:r>
+      <w:proofErr w:type="spellEnd"/>
       <w:r>
         <w:rPr>
           <w:lang w:val="en-HK"/>
         </w:rPr>
-        <w:t>Using createDataPatition function of caret package to create train set and test set with percentage of 80% and 20% correspondingly. Semi-join by movieId and userId is applied to test set to avoid #NA situation when joining is applied to test set in validation stage.</w:t>
-      </w:r>
-    </w:p>
-    <w:p>
-      <w:pPr>
+        <w:t xml:space="preserve"> function of caret package to create train set and test set with percentage of 80% and 20% correspondingly. Semi-join by </w:t>
+      </w:r>
+      <w:proofErr w:type="spellStart"/>
+      <w:r>
         <w:rPr>
           <w:lang w:val="en-HK"/>
         </w:rPr>
-      </w:pPr>
+        <w:t>movieId</w:t>
+      </w:r>
+      <w:proofErr w:type="spellEnd"/>
       <w:r>
         <w:rPr>
           <w:lang w:val="en-HK"/>
         </w:rPr>
-        <w:lastRenderedPageBreak/>
-        <w:t>[head(train_set)]</w:t>
+        <w:t xml:space="preserve"> and </w:t>
+      </w:r>
+      <w:proofErr w:type="spellStart"/>
+      <w:r>
+        <w:rPr>
+          <w:lang w:val="en-HK"/>
+        </w:rPr>
+        <w:t>userId</w:t>
+      </w:r>
+      <w:proofErr w:type="spellEnd"/>
+      <w:r>
+        <w:rPr>
+          <w:lang w:val="en-HK"/>
+        </w:rPr>
+        <w:t xml:space="preserve"> is applied to test set to avoid #NA situation when joining is applied to test set in validation stage.</w:t>
+      </w:r>
+    </w:p>
+    <w:p>
+      <w:pPr>
+        <w:rPr>
+          <w:lang w:val="en-HK"/>
+        </w:rPr>
+      </w:pPr>
+      <w:r>
+        <w:rPr>
+          <w:lang w:val="en-HK"/>
+        </w:rPr>
+        <w:t>[head(</w:t>
+      </w:r>
+      <w:proofErr w:type="spellStart"/>
+      <w:r>
+        <w:rPr>
+          <w:lang w:val="en-HK"/>
+        </w:rPr>
+        <w:t>train_set</w:t>
+      </w:r>
+      <w:proofErr w:type="spellEnd"/>
+      <w:r>
+        <w:rPr>
+          <w:lang w:val="en-HK"/>
+        </w:rPr>
+        <w:t>)]</w:t>
       </w:r>
     </w:p>
     <w:p>
@@ -341,34 +525,60 @@
     </w:p>
     <w:p>
       <w:r>
-        <w:t xml:space="preserve">From train set, we can find simplify find the average rating </w:t>
-      </w:r>
-      <w:r>
-        <w:t>across all movies and all users</w:t>
-      </w:r>
-      <w:r>
-        <w:t xml:space="preserve"> is mu = 3.51. </w:t>
-      </w:r>
-    </w:p>
-    <w:p>
-      <w:r>
-        <w:t>[mu]</w:t>
-      </w:r>
-    </w:p>
-    <w:p>
-      <w:r>
-        <w:t>B</w:t>
-      </w:r>
-      <w:r>
-        <w:t>aseline</w:t>
-      </w:r>
-      <w:r>
-        <w:t xml:space="preserve"> model to </w:t>
-      </w:r>
-    </w:p>
-    <w:p>
-      <w:r>
-        <w:t>Talk about the 4 effects in train set.</w:t>
+        <w:t>From train set, we can simplify find the average rating across all movies and all users is mu = 3.51</w:t>
+      </w:r>
+      <w:r>
+        <w:t xml:space="preserve"> and the </w:t>
+      </w:r>
+      <w:r>
+        <w:t>end</w:t>
+      </w:r>
+      <w:r>
+        <w:t xml:space="preserve"> year of all movie</w:t>
+      </w:r>
+      <w:r>
+        <w:t>s</w:t>
+      </w:r>
+      <w:r>
+        <w:t xml:space="preserve"> is 2008. To avoid dividing by zero in rate per year calculation, we a</w:t>
+      </w:r>
+      <w:r>
+        <w:t>re</w:t>
+      </w:r>
+      <w:r>
+        <w:t xml:space="preserve"> </w:t>
+      </w:r>
+      <w:r>
+        <w:t xml:space="preserve">using 2009 (2008 + 1) as </w:t>
+      </w:r>
+      <w:r>
+        <w:t xml:space="preserve">the </w:t>
+      </w:r>
+      <w:r>
+        <w:t>end</w:t>
+      </w:r>
+      <w:r>
+        <w:t xml:space="preserve"> year</w:t>
+      </w:r>
+      <w:r>
+        <w:t>.</w:t>
+      </w:r>
+    </w:p>
+    <w:p>
+      <w:r>
+        <w:lastRenderedPageBreak/>
+        <w:t>[mu</w:t>
+      </w:r>
+      <w:r>
+        <w:t xml:space="preserve">, </w:t>
+      </w:r>
+      <w:proofErr w:type="spellStart"/>
+      <w:r>
+        <w:t>maxyear</w:t>
+      </w:r>
+      <w:proofErr w:type="spellEnd"/>
+      <w:r>
+        <w:t>]</w:t>
       </w:r>
     </w:p>
     <w:p>
@@ -376,11 +586,63 @@
         <w:pStyle w:val="ListParagraph"/>
         <w:numPr>
           <w:ilvl w:val="0"/>
-          <w:numId w:val="2"/>
+          <w:numId w:val="3"/>
         </w:numPr>
       </w:pPr>
       <w:r>
-        <w:t>Movie also with chart</w:t>
+        <w:t xml:space="preserve">Movie </w:t>
+      </w:r>
+      <w:r>
+        <w:t>specific bias</w:t>
+      </w:r>
+    </w:p>
+    <w:p>
+      <w:pPr>
+        <w:pStyle w:val="ListParagraph"/>
+      </w:pPr>
+      <w:r>
+        <w:t xml:space="preserve">From below chart, we can find that average </w:t>
+      </w:r>
+      <w:r>
+        <w:t xml:space="preserve">movie </w:t>
+      </w:r>
+      <w:r>
+        <w:t xml:space="preserve">rating adjusted by mu </w:t>
+      </w:r>
+      <w:r>
+        <w:t>is at</w:t>
+      </w:r>
+      <w:r>
+        <w:t xml:space="preserve"> -0.3</w:t>
+      </w:r>
+      <w:r>
+        <w:t>2</w:t>
+      </w:r>
+      <w:r>
+        <w:t xml:space="preserve"> with </w:t>
+      </w:r>
+      <w:r>
+        <w:t xml:space="preserve">distribution </w:t>
+      </w:r>
+      <w:r>
+        <w:t>skew</w:t>
+      </w:r>
+      <w:r>
+        <w:t>ed</w:t>
+      </w:r>
+      <w:r>
+        <w:t xml:space="preserve"> to the left side.  </w:t>
+      </w:r>
+    </w:p>
+    <w:p>
+      <w:pPr>
+        <w:pStyle w:val="ListParagraph"/>
+      </w:pPr>
+      <w:r>
+        <w:t>[code</w:t>
+      </w:r>
+      <w:r>
+        <w:t xml:space="preserve"> for average]</w:t>
       </w:r>
     </w:p>
     <w:p>
@@ -389,9 +651,9 @@
           <w:noProof/>
         </w:rPr>
         <w:drawing>
-          <wp:inline distT="0" distB="0" distL="0" distR="0" wp14:anchorId="6A1B67E9" wp14:editId="4D38A766">
-            <wp:extent cx="5389880" cy="5144135"/>
-            <wp:effectExtent l="0" t="0" r="1270" b="0"/>
+          <wp:inline distT="0" distB="0" distL="0" distR="0" wp14:anchorId="6A1B67E9" wp14:editId="0F7CA71A">
+            <wp:extent cx="3486614" cy="3327646"/>
+            <wp:effectExtent l="0" t="0" r="0" b="6350"/>
             <wp:docPr id="2" name="Picture 2"/>
             <wp:cNvGraphicFramePr>
               <a:graphicFrameLocks xmlns:a="http://schemas.openxmlformats.org/drawingml/2006/main" noChangeAspect="1"/>
@@ -421,7 +683,7 @@
                   <pic:spPr bwMode="auto">
                     <a:xfrm>
                       <a:off x="0" y="0"/>
-                      <a:ext cx="5389880" cy="5144135"/>
+                      <a:ext cx="3491904" cy="3332695"/>
                     </a:xfrm>
                     <a:prstGeom prst="rect">
                       <a:avLst/>
@@ -438,17 +700,99 @@
         </w:drawing>
       </w:r>
     </w:p>
-    <w:p/>
     <w:p>
       <w:pPr>
         <w:pStyle w:val="ListParagraph"/>
         <w:numPr>
           <w:ilvl w:val="0"/>
-          <w:numId w:val="2"/>
+          <w:numId w:val="3"/>
         </w:numPr>
       </w:pPr>
       <w:r>
-        <w:t>User also with chart</w:t>
+        <w:t xml:space="preserve">User </w:t>
+      </w:r>
+      <w:r>
+        <w:t>specific bias</w:t>
+      </w:r>
+    </w:p>
+    <w:p>
+      <w:pPr>
+        <w:pStyle w:val="ListParagraph"/>
+      </w:pPr>
+      <w:r>
+        <w:t xml:space="preserve">On the other hand, we can find that average user rating adjusted by mu is 0.10 with more user giving above average rating. </w:t>
+      </w:r>
+    </w:p>
+    <w:p>
+      <w:pPr>
+        <w:pStyle w:val="ListParagraph"/>
+      </w:pPr>
+      <w:r>
+        <w:t>[code for average]</w:t>
+      </w:r>
+    </w:p>
+    <w:p>
+      <w:pPr>
+        <w:pStyle w:val="ListParagraph"/>
+      </w:pPr>
+    </w:p>
+    <w:p>
+      <w:pPr>
+        <w:pStyle w:val="ListParagraph"/>
+      </w:pPr>
+      <w:r>
+        <w:rPr>
+          <w:noProof/>
+        </w:rPr>
+        <w:lastRenderedPageBreak/>
+        <w:drawing>
+          <wp:inline distT="0" distB="0" distL="0" distR="0" wp14:anchorId="56E5195D" wp14:editId="7BF83BC2">
+            <wp:extent cx="3502800" cy="3344400"/>
+            <wp:effectExtent l="0" t="0" r="2540" b="8890"/>
+            <wp:docPr id="1" name="Picture 1"/>
+            <wp:cNvGraphicFramePr>
+              <a:graphicFrameLocks xmlns:a="http://schemas.openxmlformats.org/drawingml/2006/main" noChangeAspect="1"/>
+            </wp:cNvGraphicFramePr>
+            <a:graphic xmlns:a="http://schemas.openxmlformats.org/drawingml/2006/main">
+              <a:graphicData uri="http://schemas.openxmlformats.org/drawingml/2006/picture">
+                <pic:pic xmlns:pic="http://schemas.openxmlformats.org/drawingml/2006/picture">
+                  <pic:nvPicPr>
+                    <pic:cNvPr id="0" name="Picture 1"/>
+                    <pic:cNvPicPr>
+                      <a:picLocks noChangeAspect="1" noChangeArrowheads="1"/>
+                    </pic:cNvPicPr>
+                  </pic:nvPicPr>
+                  <pic:blipFill>
+                    <a:blip r:embed="rId6">
+                      <a:extLst>
+                        <a:ext uri="{28A0092B-C50C-407E-A947-70E740481C1C}">
+                          <a14:useLocalDpi xmlns:a14="http://schemas.microsoft.com/office/drawing/2010/main" val="0"/>
+                        </a:ext>
+                      </a:extLst>
+                    </a:blip>
+                    <a:srcRect/>
+                    <a:stretch>
+                      <a:fillRect/>
+                    </a:stretch>
+                  </pic:blipFill>
+                  <pic:spPr bwMode="auto">
+                    <a:xfrm>
+                      <a:off x="0" y="0"/>
+                      <a:ext cx="3502800" cy="3344400"/>
+                    </a:xfrm>
+                    <a:prstGeom prst="rect">
+                      <a:avLst/>
+                    </a:prstGeom>
+                    <a:noFill/>
+                    <a:ln>
+                      <a:noFill/>
+                    </a:ln>
+                  </pic:spPr>
+                </pic:pic>
+              </a:graphicData>
+            </a:graphic>
+          </wp:inline>
+        </w:drawing>
       </w:r>
     </w:p>
     <w:p>
@@ -456,11 +800,182 @@
         <w:pStyle w:val="ListParagraph"/>
         <w:numPr>
           <w:ilvl w:val="0"/>
-          <w:numId w:val="2"/>
+          <w:numId w:val="3"/>
         </w:numPr>
       </w:pPr>
       <w:r>
-        <w:t>Genre also with chart</w:t>
+        <w:t xml:space="preserve">Genre </w:t>
+      </w:r>
+      <w:r>
+        <w:t>specific bias</w:t>
+      </w:r>
+    </w:p>
+    <w:p>
+      <w:pPr>
+        <w:pStyle w:val="ListParagraph"/>
+      </w:pPr>
+    </w:p>
+    <w:p>
+      <w:pPr>
+        <w:pStyle w:val="ListParagraph"/>
+      </w:pPr>
+      <w:r>
+        <w:t>W</w:t>
+      </w:r>
+      <w:r>
+        <w:t xml:space="preserve">e </w:t>
+      </w:r>
+      <w:r>
+        <w:t xml:space="preserve">are </w:t>
+      </w:r>
+      <w:r>
+        <w:t>only show</w:t>
+      </w:r>
+      <w:r>
+        <w:t>ing</w:t>
+      </w:r>
+      <w:r>
+        <w:t xml:space="preserve"> genre</w:t>
+      </w:r>
+      <w:r>
+        <w:t>s</w:t>
+      </w:r>
+      <w:r>
+        <w:t xml:space="preserve"> with rating more than 20K times</w:t>
+      </w:r>
+      <w:r>
+        <w:t xml:space="preserve"> in below chart</w:t>
+      </w:r>
+      <w:r>
+        <w:t>. We</w:t>
+      </w:r>
+      <w:r>
+        <w:t xml:space="preserve"> can see that there is clear relation </w:t>
+      </w:r>
+      <w:r>
+        <w:t>between</w:t>
+      </w:r>
+      <w:r>
+        <w:t xml:space="preserve"> average rating</w:t>
+      </w:r>
+      <w:r>
+        <w:t xml:space="preserve"> adjusted by mu</w:t>
+      </w:r>
+      <w:r>
+        <w:t xml:space="preserve"> and genre</w:t>
+      </w:r>
+      <w:r>
+        <w:t>.</w:t>
+      </w:r>
+      <w:r>
+        <w:t xml:space="preserve"> </w:t>
+      </w:r>
+      <w:r>
+        <w:t>The</w:t>
+      </w:r>
+      <w:r>
+        <w:t xml:space="preserve"> lowest average rating </w:t>
+      </w:r>
+      <w:r>
+        <w:t>is</w:t>
+      </w:r>
+      <w:r>
+        <w:t xml:space="preserve"> </w:t>
+      </w:r>
+      <w:r>
+        <w:t xml:space="preserve">coming from </w:t>
+      </w:r>
+      <w:r>
+        <w:t xml:space="preserve">“Comedy | Horror” </w:t>
+      </w:r>
+      <w:r>
+        <w:t>while</w:t>
+      </w:r>
+      <w:r>
+        <w:t xml:space="preserve"> </w:t>
+      </w:r>
+      <w:r>
+        <w:t xml:space="preserve">“Crime | Mystery | Thriller” </w:t>
+      </w:r>
+      <w:r>
+        <w:t>has the</w:t>
+      </w:r>
+      <w:r>
+        <w:t xml:space="preserve"> </w:t>
+      </w:r>
+      <w:r>
+        <w:t xml:space="preserve">highest average </w:t>
+      </w:r>
+      <w:r>
+        <w:t>rating.</w:t>
+      </w:r>
+    </w:p>
+    <w:p>
+      <w:pPr>
+        <w:pStyle w:val="ListParagraph"/>
+      </w:pPr>
+    </w:p>
+    <w:p>
+      <w:pPr>
+        <w:pStyle w:val="ListParagraph"/>
+      </w:pPr>
+    </w:p>
+    <w:p>
+      <w:pPr>
+        <w:pStyle w:val="ListParagraph"/>
+      </w:pPr>
+      <w:r>
+        <w:rPr>
+          <w:noProof/>
+        </w:rPr>
+        <w:drawing>
+          <wp:inline distT="0" distB="0" distL="0" distR="0" wp14:anchorId="64A043F9" wp14:editId="75CD2B70">
+            <wp:extent cx="3502800" cy="3344400"/>
+            <wp:effectExtent l="0" t="0" r="2540" b="8890"/>
+            <wp:docPr id="3" name="Picture 3"/>
+            <wp:cNvGraphicFramePr>
+              <a:graphicFrameLocks xmlns:a="http://schemas.openxmlformats.org/drawingml/2006/main" noChangeAspect="1"/>
+            </wp:cNvGraphicFramePr>
+            <a:graphic xmlns:a="http://schemas.openxmlformats.org/drawingml/2006/main">
+              <a:graphicData uri="http://schemas.openxmlformats.org/drawingml/2006/picture">
+                <pic:pic xmlns:pic="http://schemas.openxmlformats.org/drawingml/2006/picture">
+                  <pic:nvPicPr>
+                    <pic:cNvPr id="0" name="Picture 2"/>
+                    <pic:cNvPicPr>
+                      <a:picLocks noChangeAspect="1" noChangeArrowheads="1"/>
+                    </pic:cNvPicPr>
+                  </pic:nvPicPr>
+                  <pic:blipFill>
+                    <a:blip r:embed="rId7">
+                      <a:extLst>
+                        <a:ext uri="{28A0092B-C50C-407E-A947-70E740481C1C}">
+                          <a14:useLocalDpi xmlns:a14="http://schemas.microsoft.com/office/drawing/2010/main" val="0"/>
+                        </a:ext>
+                      </a:extLst>
+                    </a:blip>
+                    <a:srcRect/>
+                    <a:stretch>
+                      <a:fillRect/>
+                    </a:stretch>
+                  </pic:blipFill>
+                  <pic:spPr bwMode="auto">
+                    <a:xfrm>
+                      <a:off x="0" y="0"/>
+                      <a:ext cx="3502800" cy="3344400"/>
+                    </a:xfrm>
+                    <a:prstGeom prst="rect">
+                      <a:avLst/>
+                    </a:prstGeom>
+                    <a:noFill/>
+                    <a:ln>
+                      <a:noFill/>
+                    </a:ln>
+                  </pic:spPr>
+                </pic:pic>
+              </a:graphicData>
+            </a:graphic>
+          </wp:inline>
+        </w:drawing>
       </w:r>
     </w:p>
     <w:p>
@@ -468,61 +983,911 @@
         <w:pStyle w:val="ListParagraph"/>
         <w:numPr>
           <w:ilvl w:val="0"/>
-          <w:numId w:val="2"/>
+          <w:numId w:val="3"/>
         </w:numPr>
       </w:pPr>
       <w:r>
         <w:lastRenderedPageBreak/>
-        <w:t>Rate per Year  also with chart</w:t>
+        <w:t xml:space="preserve">Rate per Year </w:t>
+      </w:r>
+      <w:r>
+        <w:t>specific bias</w:t>
+      </w:r>
+    </w:p>
+    <w:p>
+      <w:pPr>
+        <w:pStyle w:val="ListParagraph"/>
+      </w:pPr>
+      <w:r>
+        <w:t xml:space="preserve">From below chart, we can see that the more often a movie is rated per year, the higher its average rating </w:t>
+      </w:r>
+      <w:r>
+        <w:t xml:space="preserve">adjusted by mu </w:t>
+      </w:r>
+      <w:r>
+        <w:t xml:space="preserve">(the blue line). </w:t>
+      </w:r>
+      <w:r>
+        <w:t>Basing on th</w:t>
+      </w:r>
+      <w:r>
+        <w:t xml:space="preserve">e </w:t>
+      </w:r>
+      <w:r>
+        <w:t>observation, a lower value will be given i</w:t>
+      </w:r>
+      <w:r>
+        <w:t xml:space="preserve">f rate per year is lower the corresponding rating per year of mu. For details, please refer to section </w:t>
+      </w:r>
+      <w:r>
+        <w:t>of modeling approach.</w:t>
+      </w:r>
+    </w:p>
+    <w:p>
+      <w:pPr>
+        <w:pStyle w:val="ListParagraph"/>
+      </w:pPr>
+      <w:r>
+        <w:rPr>
+          <w:noProof/>
+        </w:rPr>
+        <w:drawing>
+          <wp:inline distT="0" distB="0" distL="0" distR="0" wp14:anchorId="516C5BD0" wp14:editId="55905FC9">
+            <wp:extent cx="3506400" cy="3344400"/>
+            <wp:effectExtent l="0" t="0" r="0" b="8890"/>
+            <wp:docPr id="6" name="Picture 6"/>
+            <wp:cNvGraphicFramePr>
+              <a:graphicFrameLocks xmlns:a="http://schemas.openxmlformats.org/drawingml/2006/main" noChangeAspect="1"/>
+            </wp:cNvGraphicFramePr>
+            <a:graphic xmlns:a="http://schemas.openxmlformats.org/drawingml/2006/main">
+              <a:graphicData uri="http://schemas.openxmlformats.org/drawingml/2006/picture">
+                <pic:pic xmlns:pic="http://schemas.openxmlformats.org/drawingml/2006/picture">
+                  <pic:nvPicPr>
+                    <pic:cNvPr id="1" name=""/>
+                    <pic:cNvPicPr/>
+                  </pic:nvPicPr>
+                  <pic:blipFill>
+                    <a:blip r:embed="rId8"/>
+                    <a:stretch>
+                      <a:fillRect/>
+                    </a:stretch>
+                  </pic:blipFill>
+                  <pic:spPr>
+                    <a:xfrm>
+                      <a:off x="0" y="0"/>
+                      <a:ext cx="3506400" cy="3344400"/>
+                    </a:xfrm>
+                    <a:prstGeom prst="rect">
+                      <a:avLst/>
+                    </a:prstGeom>
+                  </pic:spPr>
+                </pic:pic>
+              </a:graphicData>
+            </a:graphic>
+          </wp:inline>
+        </w:drawing>
+      </w:r>
+    </w:p>
+    <w:p>
+      <w:pPr>
+        <w:rPr>
+          <w:b/>
+          <w:bCs/>
+          <w:u w:val="single"/>
+        </w:rPr>
+      </w:pPr>
+      <w:r>
+        <w:rPr>
+          <w:b/>
+          <w:bCs/>
+          <w:u w:val="single"/>
+        </w:rPr>
+        <w:t xml:space="preserve">3. </w:t>
+      </w:r>
+      <w:r>
+        <w:rPr>
+          <w:b/>
+          <w:bCs/>
+          <w:u w:val="single"/>
+        </w:rPr>
+        <w:t>Modeling approach</w:t>
+      </w:r>
+    </w:p>
+    <w:p>
+      <w:pPr>
+        <w:rPr>
+          <w:b/>
+          <w:bCs/>
+        </w:rPr>
+      </w:pPr>
+      <w:bookmarkStart w:id="0" w:name="_Hlk66272365"/>
+      <w:r>
+        <w:rPr>
+          <w:b/>
+          <w:bCs/>
+        </w:rPr>
+        <w:t>Normalization of Global Effects</w:t>
+      </w:r>
+    </w:p>
+    <w:bookmarkEnd w:id="0"/>
+    <w:p>
+      <w:r>
+        <w:t>We are using the approach of normalization of global effects in this project. Basing on the above 4 findings, w</w:t>
+      </w:r>
+      <w:r>
+        <w:t xml:space="preserve">e decompose 4 </w:t>
+      </w:r>
+      <w:r>
+        <w:t>global bias s</w:t>
+      </w:r>
+      <w:r>
+        <w:t xml:space="preserve">tarting from assuming </w:t>
+      </w:r>
+      <w:r>
+        <w:t xml:space="preserve">the </w:t>
+      </w:r>
+      <w:r>
+        <w:t>same rating (</w:t>
+      </w:r>
+      <w:r>
+        <w:rPr>
+          <w:rFonts w:cstheme="minorHAnsi"/>
+        </w:rPr>
+        <w:t>μ</w:t>
+      </w:r>
+      <w:r>
+        <w:t xml:space="preserve">, </w:t>
+      </w:r>
+      <w:r>
+        <w:t>average rating) across all movies and all users</w:t>
+      </w:r>
+      <w:r>
+        <w:t>. T</w:t>
+      </w:r>
+      <w:r>
+        <w:t xml:space="preserve">he differences </w:t>
+      </w:r>
+      <w:r>
+        <w:t xml:space="preserve">is </w:t>
+      </w:r>
+      <w:r>
+        <w:t>explained by</w:t>
+      </w:r>
+      <w:r>
+        <w:t xml:space="preserve"> specific bias from M</w:t>
+      </w:r>
+      <w:r>
+        <w:t>ovie</w:t>
+      </w:r>
+      <w:r>
+        <w:t xml:space="preserve"> (</w:t>
+      </w:r>
+      <w:proofErr w:type="spellStart"/>
+      <w:r>
+        <w:t>b</w:t>
+      </w:r>
+      <w:r>
+        <w:t>_</w:t>
+      </w:r>
+      <w:r>
+        <w:t>i</w:t>
+      </w:r>
+      <w:proofErr w:type="spellEnd"/>
+      <w:r>
+        <w:t>)</w:t>
+      </w:r>
+      <w:r>
+        <w:t xml:space="preserve"> </w:t>
+      </w:r>
+      <w:r>
+        <w:t>/ User (</w:t>
+      </w:r>
+      <w:proofErr w:type="spellStart"/>
+      <w:r>
+        <w:rPr>
+          <w:lang w:val="en-HK"/>
+        </w:rPr>
+        <w:t>b</w:t>
+      </w:r>
+      <w:r>
+        <w:rPr>
+          <w:lang w:val="en-HK"/>
+        </w:rPr>
+        <w:t>_</w:t>
+      </w:r>
+      <w:r>
+        <w:rPr>
+          <w:lang w:val="en-HK"/>
+        </w:rPr>
+        <w:t>u</w:t>
+      </w:r>
+      <w:proofErr w:type="spellEnd"/>
+      <w:r>
+        <w:rPr>
+          <w:lang w:val="en-HK"/>
+        </w:rPr>
+        <w:t>)</w:t>
+      </w:r>
+      <w:r>
+        <w:t xml:space="preserve"> / Genre (</w:t>
+      </w:r>
+      <w:proofErr w:type="spellStart"/>
+      <w:r>
+        <w:t>b</w:t>
+      </w:r>
+      <w:r>
+        <w:t>_</w:t>
+      </w:r>
+      <w:r>
+        <w:t>g</w:t>
+      </w:r>
+      <w:proofErr w:type="spellEnd"/>
+      <w:r>
+        <w:t>) / Rate per Year (</w:t>
+      </w:r>
+      <w:proofErr w:type="spellStart"/>
+      <w:r>
+        <w:t>br</w:t>
+      </w:r>
+      <w:proofErr w:type="spellEnd"/>
+      <w:r>
+        <w:t xml:space="preserve">) and </w:t>
+      </w:r>
+      <w:r>
+        <w:t>random variation</w:t>
+      </w:r>
+      <w:r>
+        <w:t xml:space="preserve"> (</w:t>
+      </w:r>
+      <w:proofErr w:type="spellStart"/>
+      <w:r>
+        <w:rPr>
+          <w:rFonts w:cstheme="minorHAnsi"/>
+        </w:rPr>
+        <w:t>ε</w:t>
+      </w:r>
+      <w:proofErr w:type="gramStart"/>
+      <w:r>
+        <w:rPr>
+          <w:rFonts w:cstheme="minorHAnsi"/>
+        </w:rPr>
+        <w:t>u,i</w:t>
+      </w:r>
+      <w:proofErr w:type="spellEnd"/>
+      <w:proofErr w:type="gramEnd"/>
+      <w:r>
+        <w:rPr>
+          <w:rFonts w:cstheme="minorHAnsi"/>
+        </w:rPr>
+        <w:t>)</w:t>
+      </w:r>
+      <w:r>
+        <w:t>.</w:t>
+      </w:r>
+    </w:p>
+    <w:p>
+      <w:proofErr w:type="spellStart"/>
+      <w:proofErr w:type="gramStart"/>
+      <w:r>
+        <w:t>Yu,i</w:t>
+      </w:r>
+      <w:proofErr w:type="spellEnd"/>
+      <w:proofErr w:type="gramEnd"/>
+      <w:r>
+        <w:t xml:space="preserve"> = </w:t>
+      </w:r>
+      <w:r>
+        <w:rPr>
+          <w:rFonts w:cstheme="minorHAnsi"/>
+        </w:rPr>
+        <w:t xml:space="preserve">μ + </w:t>
+      </w:r>
+      <w:proofErr w:type="spellStart"/>
+      <w:r>
+        <w:rPr>
+          <w:rFonts w:cstheme="minorHAnsi"/>
+        </w:rPr>
+        <w:t>b_i</w:t>
+      </w:r>
+      <w:proofErr w:type="spellEnd"/>
+      <w:r>
+        <w:rPr>
+          <w:rFonts w:cstheme="minorHAnsi"/>
+        </w:rPr>
+        <w:t xml:space="preserve"> + </w:t>
+      </w:r>
+      <w:proofErr w:type="spellStart"/>
+      <w:r>
+        <w:rPr>
+          <w:rFonts w:cstheme="minorHAnsi"/>
+        </w:rPr>
+        <w:t>b_u</w:t>
+      </w:r>
+      <w:proofErr w:type="spellEnd"/>
+      <w:r>
+        <w:rPr>
+          <w:rFonts w:cstheme="minorHAnsi"/>
+        </w:rPr>
+        <w:t xml:space="preserve"> + </w:t>
+      </w:r>
+      <w:proofErr w:type="spellStart"/>
+      <w:r>
+        <w:rPr>
+          <w:rFonts w:cstheme="minorHAnsi"/>
+        </w:rPr>
+        <w:t>b_g</w:t>
+      </w:r>
+      <w:proofErr w:type="spellEnd"/>
+      <w:r>
+        <w:rPr>
+          <w:rFonts w:cstheme="minorHAnsi"/>
+        </w:rPr>
+        <w:t xml:space="preserve"> + </w:t>
+      </w:r>
+      <w:proofErr w:type="spellStart"/>
+      <w:r>
+        <w:rPr>
+          <w:rFonts w:cstheme="minorHAnsi"/>
+        </w:rPr>
+        <w:t>b_r</w:t>
+      </w:r>
+      <w:proofErr w:type="spellEnd"/>
+      <w:r>
+        <w:rPr>
+          <w:rFonts w:cstheme="minorHAnsi"/>
+        </w:rPr>
+        <w:t xml:space="preserve"> + </w:t>
+      </w:r>
+      <w:proofErr w:type="spellStart"/>
+      <w:r>
+        <w:rPr>
+          <w:rFonts w:cstheme="minorHAnsi"/>
+        </w:rPr>
+        <w:t>εu,i</w:t>
+      </w:r>
+      <w:proofErr w:type="spellEnd"/>
+    </w:p>
+    <w:p>
+      <w:pPr>
+        <w:rPr>
+          <w:rFonts w:cstheme="minorHAnsi"/>
+        </w:rPr>
+      </w:pPr>
+      <w:r>
+        <w:t>Movie / User / Genre bias table</w:t>
+      </w:r>
+      <w:r>
+        <w:t>s</w:t>
+      </w:r>
+      <w:r>
+        <w:t xml:space="preserve"> </w:t>
+      </w:r>
+      <w:r>
+        <w:t>are</w:t>
+      </w:r>
+      <w:r>
+        <w:t xml:space="preserve"> created by taking average of the rating minus </w:t>
+      </w:r>
+      <w:r>
+        <w:rPr>
+          <w:rFonts w:cstheme="minorHAnsi"/>
+        </w:rPr>
+        <w:t xml:space="preserve">μ and the other bias one by one. Codes are extracted below. </w:t>
+      </w:r>
+    </w:p>
+    <w:p>
+      <w:proofErr w:type="gramStart"/>
+      <w:r>
+        <w:t>summarize(</w:t>
+      </w:r>
+      <w:proofErr w:type="spellStart"/>
+      <w:proofErr w:type="gramEnd"/>
+      <w:r>
+        <w:t>b_i</w:t>
+      </w:r>
+      <w:proofErr w:type="spellEnd"/>
+      <w:r>
+        <w:t xml:space="preserve"> = sum(rating - mu) / (n() + l))</w:t>
+      </w:r>
+    </w:p>
+    <w:p>
+      <w:proofErr w:type="gramStart"/>
+      <w:r>
+        <w:t>summarize(</w:t>
+      </w:r>
+      <w:proofErr w:type="spellStart"/>
+      <w:proofErr w:type="gramEnd"/>
+      <w:r>
+        <w:t>b_u</w:t>
+      </w:r>
+      <w:proofErr w:type="spellEnd"/>
+      <w:r>
+        <w:t xml:space="preserve"> = sum(rating - mu - </w:t>
+      </w:r>
+      <w:proofErr w:type="spellStart"/>
+      <w:r>
+        <w:t>b_i</w:t>
+      </w:r>
+      <w:proofErr w:type="spellEnd"/>
+      <w:r>
+        <w:t>) / (n() + l))</w:t>
+      </w:r>
+    </w:p>
+    <w:p>
+      <w:proofErr w:type="gramStart"/>
+      <w:r>
+        <w:t>summarize(</w:t>
+      </w:r>
+      <w:proofErr w:type="spellStart"/>
+      <w:proofErr w:type="gramEnd"/>
+      <w:r>
+        <w:t>b_g</w:t>
+      </w:r>
+      <w:proofErr w:type="spellEnd"/>
+      <w:r>
+        <w:t xml:space="preserve"> = sum(rating - mu - </w:t>
+      </w:r>
+      <w:proofErr w:type="spellStart"/>
+      <w:r>
+        <w:t>b_i</w:t>
+      </w:r>
+      <w:proofErr w:type="spellEnd"/>
+      <w:r>
+        <w:t xml:space="preserve"> - </w:t>
+      </w:r>
+      <w:proofErr w:type="spellStart"/>
+      <w:r>
+        <w:t>b_u</w:t>
+      </w:r>
+      <w:proofErr w:type="spellEnd"/>
+      <w:r>
+        <w:t>) / (n() + l))</w:t>
+      </w:r>
+    </w:p>
+    <w:p>
+      <w:r>
+        <w:t xml:space="preserve">For Rate per Year </w:t>
+      </w:r>
+      <w:r>
+        <w:t xml:space="preserve">bias table, a linear regression model </w:t>
+      </w:r>
+      <w:proofErr w:type="spellStart"/>
+      <w:r>
+        <w:t>fit_rateperyear</w:t>
+      </w:r>
+      <w:proofErr w:type="spellEnd"/>
+      <w:r>
+        <w:t xml:space="preserve"> is created. First, we adjust the rating with </w:t>
+      </w:r>
+      <w:r>
+        <w:rPr>
+          <w:rFonts w:cstheme="minorHAnsi"/>
+        </w:rPr>
+        <w:t>μ</w:t>
+      </w:r>
+      <w:r>
+        <w:t xml:space="preserve"> and above 3 bias</w:t>
+      </w:r>
+      <w:r>
+        <w:t xml:space="preserve"> and fit the rating with rate per year in a simple linear regression model. </w:t>
+      </w:r>
+      <w:r>
+        <w:t>Using</w:t>
+      </w:r>
+      <w:r>
+        <w:t xml:space="preserve"> </w:t>
+      </w:r>
+      <w:r>
+        <w:t xml:space="preserve">the </w:t>
+      </w:r>
+      <w:r>
+        <w:t xml:space="preserve">linear regression model, if rate per year is less than the corresponding number of rating per year of </w:t>
+      </w:r>
+      <w:r>
+        <w:rPr>
+          <w:rFonts w:cstheme="minorHAnsi"/>
+        </w:rPr>
+        <w:t xml:space="preserve">average rating, we use model to predict new rating. </w:t>
+      </w:r>
+      <w:r>
+        <w:rPr>
+          <w:rFonts w:cstheme="minorHAnsi"/>
+        </w:rPr>
+        <w:lastRenderedPageBreak/>
+        <w:t>If not, we keep the original rating. With this approach, we are trying to shrink the</w:t>
+      </w:r>
+      <w:r>
+        <w:rPr>
+          <w:rFonts w:cstheme="minorHAnsi"/>
+        </w:rPr>
+        <w:t xml:space="preserve"> prediction of rating</w:t>
+      </w:r>
+      <w:r>
+        <w:rPr>
+          <w:rFonts w:cstheme="minorHAnsi"/>
+        </w:rPr>
+        <w:t xml:space="preserve"> </w:t>
+      </w:r>
+      <w:r>
+        <w:rPr>
+          <w:rFonts w:cstheme="minorHAnsi"/>
+        </w:rPr>
+        <w:t>affected by rate per year.</w:t>
+      </w:r>
+    </w:p>
+    <w:p>
+      <w:r>
+        <w:t xml:space="preserve">rating = rating - mu - </w:t>
+      </w:r>
+      <w:proofErr w:type="spellStart"/>
+      <w:r>
+        <w:t>b_i</w:t>
+      </w:r>
+      <w:proofErr w:type="spellEnd"/>
+      <w:r>
+        <w:t xml:space="preserve"> - </w:t>
+      </w:r>
+      <w:proofErr w:type="spellStart"/>
+      <w:r>
+        <w:t>b_u</w:t>
+      </w:r>
+      <w:proofErr w:type="spellEnd"/>
+      <w:r>
+        <w:t xml:space="preserve"> - </w:t>
+      </w:r>
+      <w:proofErr w:type="spellStart"/>
+      <w:r>
+        <w:t>b_g</w:t>
+      </w:r>
+      <w:proofErr w:type="spellEnd"/>
+    </w:p>
+    <w:p>
+      <w:r>
+        <w:t>[code]</w:t>
       </w:r>
     </w:p>
     <w:p/>
     <w:p>
-      <w:r>
-        <w:t>Insights gained</w:t>
+      <w:pPr>
+        <w:rPr>
+          <w:b/>
+          <w:bCs/>
+        </w:rPr>
+      </w:pPr>
+      <w:r>
+        <w:rPr>
+          <w:b/>
+          <w:bCs/>
+        </w:rPr>
+        <w:t>R</w:t>
+      </w:r>
+      <w:r>
+        <w:rPr>
+          <w:b/>
+          <w:bCs/>
+        </w:rPr>
+        <w:t>egularization</w:t>
+      </w:r>
+    </w:p>
+    <w:p>
+      <w:r>
+        <w:t xml:space="preserve">Movie / User / Genre bias </w:t>
+      </w:r>
+      <w:r>
+        <w:t xml:space="preserve">are regularized with </w:t>
+      </w:r>
+      <w:r>
+        <w:rPr>
+          <w:rFonts w:cstheme="minorHAnsi"/>
+        </w:rPr>
+        <w:t>λ</w:t>
+      </w:r>
+      <w:r>
+        <w:t xml:space="preserve"> to</w:t>
+      </w:r>
+      <w:r>
+        <w:t xml:space="preserve"> penalize large estimates that come from small sample size with the </w:t>
+      </w:r>
+      <w:r>
+        <w:t xml:space="preserve">shrunk </w:t>
+      </w:r>
+      <w:r>
+        <w:t xml:space="preserve">prediction. </w:t>
+      </w:r>
+      <w:r>
+        <w:rPr>
+          <w:rFonts w:cstheme="minorHAnsi"/>
+        </w:rPr>
+        <w:t>λ</w:t>
+      </w:r>
+      <w:r>
+        <w:t xml:space="preserve"> </w:t>
+      </w:r>
+      <w:r>
+        <w:t>is a t</w:t>
+      </w:r>
+      <w:r>
+        <w:t xml:space="preserve">uning parameter using cross-validation to choose </w:t>
+      </w:r>
+      <w:r>
+        <w:t xml:space="preserve">minimum RSME </w:t>
+      </w:r>
+      <w:r>
+        <w:t>on train set</w:t>
+      </w:r>
+      <w:r>
+        <w:t xml:space="preserve"> only. This approach doesn’t apply to Rate per Year bias because this has already penalized the prediction with </w:t>
+      </w:r>
+      <w:proofErr w:type="gramStart"/>
+      <w:r>
+        <w:t>lower than average</w:t>
+      </w:r>
+      <w:proofErr w:type="gramEnd"/>
+      <w:r>
+        <w:t xml:space="preserve"> Rate per Year.</w:t>
+      </w:r>
+      <w:r>
+        <w:rPr>
+          <w:rFonts w:cstheme="minorHAnsi"/>
+        </w:rPr>
+        <w:t xml:space="preserve"> </w:t>
+      </w:r>
+      <w:r>
+        <w:rPr>
+          <w:rFonts w:cstheme="minorHAnsi"/>
+        </w:rPr>
+        <w:t>λ</w:t>
+      </w:r>
+      <w:r>
+        <w:t xml:space="preserve"> </w:t>
+      </w:r>
+      <w:r>
+        <w:rPr>
+          <w:rFonts w:cstheme="minorHAnsi"/>
+        </w:rPr>
+        <w:t>of 2.9 is chosen.</w:t>
+      </w:r>
+    </w:p>
+    <w:p>
+      <w:proofErr w:type="gramStart"/>
+      <w:r>
+        <w:t>summarize(</w:t>
+      </w:r>
+      <w:proofErr w:type="spellStart"/>
+      <w:proofErr w:type="gramEnd"/>
+      <w:r>
+        <w:t>b_i</w:t>
+      </w:r>
+      <w:proofErr w:type="spellEnd"/>
+      <w:r>
+        <w:t xml:space="preserve"> = sum(rating - mu) / (n() + l))</w:t>
+      </w:r>
+    </w:p>
+    <w:p>
+      <w:proofErr w:type="gramStart"/>
+      <w:r>
+        <w:t>summarize(</w:t>
+      </w:r>
+      <w:proofErr w:type="spellStart"/>
+      <w:proofErr w:type="gramEnd"/>
+      <w:r>
+        <w:t>b_u</w:t>
+      </w:r>
+      <w:proofErr w:type="spellEnd"/>
+      <w:r>
+        <w:t xml:space="preserve"> = sum(rating - mu - </w:t>
+      </w:r>
+      <w:proofErr w:type="spellStart"/>
+      <w:r>
+        <w:t>b_i</w:t>
+      </w:r>
+      <w:proofErr w:type="spellEnd"/>
+      <w:r>
+        <w:t>) / (n() + l))</w:t>
+      </w:r>
+    </w:p>
+    <w:p>
+      <w:proofErr w:type="gramStart"/>
+      <w:r>
+        <w:t>summarize(</w:t>
+      </w:r>
+      <w:proofErr w:type="spellStart"/>
+      <w:proofErr w:type="gramEnd"/>
+      <w:r>
+        <w:t>b_g</w:t>
+      </w:r>
+      <w:proofErr w:type="spellEnd"/>
+      <w:r>
+        <w:t xml:space="preserve"> = sum(rating - mu - </w:t>
+      </w:r>
+      <w:proofErr w:type="spellStart"/>
+      <w:r>
+        <w:t>b_i</w:t>
+      </w:r>
+      <w:proofErr w:type="spellEnd"/>
+      <w:r>
+        <w:t xml:space="preserve"> - </w:t>
+      </w:r>
+      <w:proofErr w:type="spellStart"/>
+      <w:r>
+        <w:t>b_u</w:t>
+      </w:r>
+      <w:proofErr w:type="spellEnd"/>
+      <w:r>
+        <w:t>) / (n() + l))</w:t>
       </w:r>
     </w:p>
     <w:p/>
     <w:p>
       <w:r>
-        <w:t>we start to decompose below 4 global bias f and Starting from assuming same rating (average rating) across all movies and all users, with the differences explained by random variation (bias) .</w:t>
-      </w:r>
-    </w:p>
-    <w:p/>
-    <w:p/>
-    <w:p>
-      <w:r>
-        <w:t>Modeling approach</w:t>
-      </w:r>
-    </w:p>
-    <w:p/>
-    <w:p>
-      <w:r>
-        <w:t xml:space="preserve">Creation of bias tables and </w:t>
-      </w:r>
-      <w:r>
-        <w:t xml:space="preserve">Mu minus bias and </w:t>
-      </w:r>
-    </w:p>
-    <w:p>
-      <w:r>
-        <w:t>R</w:t>
-      </w:r>
-      <w:r>
-        <w:t>egularization</w:t>
-      </w:r>
-      <w:r>
-        <w:t xml:space="preserve"> with l</w:t>
-      </w:r>
-    </w:p>
-    <w:p>
-      <w:r>
-        <w:t>Lambda is tuning parameter using cross-validation to choose it on train set</w:t>
-      </w:r>
-    </w:p>
-    <w:p/>
-    <w:p/>
-    <w:p/>
+        <w:t>[code]</w:t>
+      </w:r>
+    </w:p>
+    <w:p>
+      <w:r>
+        <w:rPr>
+          <w:noProof/>
+        </w:rPr>
+        <w:drawing>
+          <wp:inline distT="0" distB="0" distL="0" distR="0" wp14:anchorId="3A1064BC" wp14:editId="2B2E30A9">
+            <wp:extent cx="3502800" cy="3344400"/>
+            <wp:effectExtent l="0" t="0" r="2540" b="8890"/>
+            <wp:docPr id="4" name="Picture 4"/>
+            <wp:cNvGraphicFramePr>
+              <a:graphicFrameLocks xmlns:a="http://schemas.openxmlformats.org/drawingml/2006/main" noChangeAspect="1"/>
+            </wp:cNvGraphicFramePr>
+            <a:graphic xmlns:a="http://schemas.openxmlformats.org/drawingml/2006/main">
+              <a:graphicData uri="http://schemas.openxmlformats.org/drawingml/2006/picture">
+                <pic:pic xmlns:pic="http://schemas.openxmlformats.org/drawingml/2006/picture">
+                  <pic:nvPicPr>
+                    <pic:cNvPr id="0" name="Picture 1"/>
+                    <pic:cNvPicPr>
+                      <a:picLocks noChangeAspect="1" noChangeArrowheads="1"/>
+                    </pic:cNvPicPr>
+                  </pic:nvPicPr>
+                  <pic:blipFill>
+                    <a:blip r:embed="rId9">
+                      <a:extLst>
+                        <a:ext uri="{28A0092B-C50C-407E-A947-70E740481C1C}">
+                          <a14:useLocalDpi xmlns:a14="http://schemas.microsoft.com/office/drawing/2010/main" val="0"/>
+                        </a:ext>
+                      </a:extLst>
+                    </a:blip>
+                    <a:srcRect/>
+                    <a:stretch>
+                      <a:fillRect/>
+                    </a:stretch>
+                  </pic:blipFill>
+                  <pic:spPr bwMode="auto">
+                    <a:xfrm>
+                      <a:off x="0" y="0"/>
+                      <a:ext cx="3502800" cy="3344400"/>
+                    </a:xfrm>
+                    <a:prstGeom prst="rect">
+                      <a:avLst/>
+                    </a:prstGeom>
+                    <a:noFill/>
+                    <a:ln>
+                      <a:noFill/>
+                    </a:ln>
+                  </pic:spPr>
+                </pic:pic>
+              </a:graphicData>
+            </a:graphic>
+          </wp:inline>
+        </w:drawing>
+      </w:r>
+    </w:p>
+    <w:p>
+      <w:pPr>
+        <w:rPr>
+          <w:b/>
+          <w:bCs/>
+        </w:rPr>
+      </w:pPr>
+      <w:r>
+        <w:rPr>
+          <w:b/>
+          <w:bCs/>
+        </w:rPr>
+        <w:t>Prediction Restraint and NA handling for Movie / User outside of train set</w:t>
+      </w:r>
+    </w:p>
+    <w:p>
+      <w:r>
+        <w:lastRenderedPageBreak/>
+        <w:t xml:space="preserve">Since our target is to predict the movie rating which is from 0 to 5. It is not meaningful to predict a rating less than 0 or greater than 5. As a result, prediction is restrained to 0 to 5 with below code. </w:t>
+      </w:r>
+    </w:p>
+    <w:p>
+      <w:proofErr w:type="gramStart"/>
+      <w:r>
+        <w:t>mutate(</w:t>
+      </w:r>
+      <w:proofErr w:type="spellStart"/>
+      <w:proofErr w:type="gramEnd"/>
+      <w:r>
+        <w:t>pred</w:t>
+      </w:r>
+      <w:proofErr w:type="spellEnd"/>
+      <w:r>
+        <w:t xml:space="preserve"> = </w:t>
+      </w:r>
+      <w:proofErr w:type="spellStart"/>
+      <w:r>
+        <w:t>ifelse</w:t>
+      </w:r>
+      <w:proofErr w:type="spellEnd"/>
+      <w:r>
+        <w:t>(</w:t>
+      </w:r>
+      <w:proofErr w:type="spellStart"/>
+      <w:r>
+        <w:t>pred</w:t>
+      </w:r>
+      <w:proofErr w:type="spellEnd"/>
+      <w:r>
+        <w:t xml:space="preserve"> &lt;0, 0, </w:t>
+      </w:r>
+      <w:proofErr w:type="spellStart"/>
+      <w:r>
+        <w:t>ifelse</w:t>
+      </w:r>
+      <w:proofErr w:type="spellEnd"/>
+      <w:r>
+        <w:t>(</w:t>
+      </w:r>
+      <w:proofErr w:type="spellStart"/>
+      <w:r>
+        <w:t>pred</w:t>
+      </w:r>
+      <w:proofErr w:type="spellEnd"/>
+      <w:r>
+        <w:t xml:space="preserve"> &gt;5 , 5, </w:t>
+      </w:r>
+      <w:proofErr w:type="spellStart"/>
+      <w:r>
+        <w:t>pred</w:t>
+      </w:r>
+      <w:proofErr w:type="spellEnd"/>
+      <w:r>
+        <w:t>)))</w:t>
+      </w:r>
+    </w:p>
+    <w:p>
+      <w:r>
+        <w:t>I</w:t>
+      </w:r>
+      <w:r>
+        <w:t>t is possible to encounter a movie or a user in validation set that does not appear in</w:t>
+      </w:r>
+      <w:r>
+        <w:t xml:space="preserve"> the</w:t>
+      </w:r>
+      <w:r>
+        <w:t xml:space="preserve"> </w:t>
+      </w:r>
+      <w:r>
+        <w:t xml:space="preserve">train set. Under this scenario, </w:t>
+      </w:r>
+      <w:r>
+        <w:rPr>
+          <w:rFonts w:cstheme="minorHAnsi"/>
+        </w:rPr>
+        <w:t>μ</w:t>
+      </w:r>
+      <w:r>
+        <w:rPr>
+          <w:rFonts w:cstheme="minorHAnsi"/>
+        </w:rPr>
+        <w:t xml:space="preserve"> is predicted.</w:t>
+      </w:r>
+    </w:p>
+    <w:p>
+      <w:r>
+        <w:t>[code]</w:t>
+      </w:r>
+    </w:p>
     <w:p/>
     <w:p>
       <w:pPr>
@@ -555,10 +1920,166 @@
         <w:t>a results section that presents the modeling results and discusses the model performance</w:t>
       </w:r>
     </w:p>
-    <w:p/>
     <w:p>
       <w:r>
         <w:t>RMSE result</w:t>
+      </w:r>
+      <w:r>
+        <w:t xml:space="preserve"> for test set is </w:t>
+      </w:r>
+      <w:r>
+        <w:t>0.8643338</w:t>
+      </w:r>
+      <w:r>
+        <w:t>.</w:t>
+      </w:r>
+    </w:p>
+    <w:p>
+      <w:r>
+        <w:t xml:space="preserve">RMSE result for validation set is </w:t>
+      </w:r>
+      <w:r>
+        <w:t>0.86475</w:t>
+      </w:r>
+      <w:r>
+        <w:t>39</w:t>
+      </w:r>
+      <w:r>
+        <w:t>.</w:t>
+      </w:r>
+    </w:p>
+    <w:p>
+      <w:r>
+        <w:t>Both results are in the tier of “</w:t>
+      </w:r>
+      <w:r>
+        <w:t>RMSE &lt; 0.86490</w:t>
+      </w:r>
+      <w:r>
+        <w:t>”</w:t>
+      </w:r>
+    </w:p>
+    <w:p>
+      <w:r>
+        <w:t xml:space="preserve">The most time-wasting procedure </w:t>
+      </w:r>
+      <w:r>
+        <w:t xml:space="preserve">is regularization since the process involves lambda section under selected values. </w:t>
+      </w:r>
+      <w:r>
+        <w:t xml:space="preserve">Wider range and wider increment </w:t>
+      </w:r>
+      <w:proofErr w:type="gramStart"/>
+      <w:r>
+        <w:t>is</w:t>
+      </w:r>
+      <w:proofErr w:type="gramEnd"/>
+      <w:r>
+        <w:t xml:space="preserve"> applied first and then narrow the range to 1 and increment to 0.1.  </w:t>
+      </w:r>
+    </w:p>
+    <w:p>
+      <w:r>
+        <w:t xml:space="preserve">lambdas &lt;- </w:t>
+      </w:r>
+      <w:proofErr w:type="gramStart"/>
+      <w:r>
+        <w:t>seq(</w:t>
+      </w:r>
+      <w:proofErr w:type="gramEnd"/>
+      <w:r>
+        <w:t>1</w:t>
+      </w:r>
+      <w:r>
+        <w:t xml:space="preserve">, </w:t>
+      </w:r>
+      <w:r>
+        <w:t>10</w:t>
+      </w:r>
+      <w:r>
+        <w:t>, 1)</w:t>
+      </w:r>
+    </w:p>
+    <w:p>
+      <w:r>
+        <w:t xml:space="preserve">lambdas &lt;- </w:t>
+      </w:r>
+      <w:proofErr w:type="gramStart"/>
+      <w:r>
+        <w:t>seq(</w:t>
+      </w:r>
+      <w:proofErr w:type="gramEnd"/>
+      <w:r>
+        <w:t>2</w:t>
+      </w:r>
+      <w:r>
+        <w:t xml:space="preserve">, </w:t>
+      </w:r>
+      <w:r>
+        <w:t>5</w:t>
+      </w:r>
+      <w:r>
+        <w:t xml:space="preserve">, </w:t>
+      </w:r>
+      <w:r>
+        <w:t>0.25</w:t>
+      </w:r>
+      <w:r>
+        <w:t>)</w:t>
+      </w:r>
+    </w:p>
+    <w:p>
+      <w:r>
+        <w:t xml:space="preserve">lambdas &lt;- </w:t>
+      </w:r>
+      <w:proofErr w:type="gramStart"/>
+      <w:r>
+        <w:t>seq(</w:t>
+      </w:r>
+      <w:proofErr w:type="gramEnd"/>
+      <w:r>
+        <w:t>2.5, 3.5, 0.1)</w:t>
+      </w:r>
+    </w:p>
+    <w:p>
+      <w:r>
+        <w:t xml:space="preserve">The second time-wasting process </w:t>
+      </w:r>
+      <w:r>
+        <w:t>is data cleaning specially on the split of title and year from</w:t>
+      </w:r>
+      <w:r>
+        <w:t xml:space="preserve"> the original </w:t>
+      </w:r>
+      <w:r>
+        <w:t xml:space="preserve">title column. </w:t>
+      </w:r>
+      <w:r>
+        <w:t>The main reason is s</w:t>
+      </w:r>
+      <w:r>
+        <w:t xml:space="preserve">eparator uses </w:t>
+      </w:r>
+      <w:r>
+        <w:t>Regex</w:t>
+      </w:r>
+      <w:r>
+        <w:t xml:space="preserve"> to</w:t>
+      </w:r>
+      <w:r>
+        <w:t xml:space="preserve"> detect the pattern for </w:t>
+      </w:r>
+      <w:r>
+        <w:t>handl</w:t>
+      </w:r>
+      <w:r>
+        <w:t xml:space="preserve">ing of </w:t>
+      </w:r>
+      <w:r>
+        <w:t xml:space="preserve">different scenarios. </w:t>
+      </w:r>
+      <w:r>
+        <w:t xml:space="preserve"> </w:t>
       </w:r>
     </w:p>
     <w:p/>
@@ -595,23 +2116,163 @@
     </w:p>
     <w:p>
       <w:r>
-        <w:t xml:space="preserve">further discussion on </w:t>
-      </w:r>
-    </w:p>
-    <w:p/>
-    <w:p>
-      <w:r>
-        <w:t>matrix factorization</w:t>
-      </w:r>
-    </w:p>
-    <w:p>
-      <w:r>
-        <w:t>k-nearest neighbor model to find similar movie and user that are similar to each other.</w:t>
-      </w:r>
-    </w:p>
-    <w:p>
+        <w:t xml:space="preserve">The </w:t>
+      </w:r>
+      <w:r>
+        <w:t>report</w:t>
+      </w:r>
+      <w:r>
+        <w:t xml:space="preserve"> is </w:t>
+      </w:r>
+      <w:r>
+        <w:t xml:space="preserve">only </w:t>
+      </w:r>
+      <w:r>
+        <w:t xml:space="preserve">using the approach of </w:t>
+      </w:r>
+      <w:r>
+        <w:t>Normalization of Global Effects</w:t>
+      </w:r>
+      <w:r>
+        <w:t xml:space="preserve"> and </w:t>
+      </w:r>
+      <w:r>
+        <w:t xml:space="preserve">Regularization </w:t>
+      </w:r>
+      <w:r>
+        <w:t xml:space="preserve">to capture the main effects in the data. The result RMSE is quite significant </w:t>
+      </w:r>
+      <w:r>
+        <w:t>in the tier of “</w:t>
+      </w:r>
+      <w:r>
+        <w:t>RMSE &lt; 0.86490</w:t>
+      </w:r>
+      <w:r>
+        <w:t>”</w:t>
+      </w:r>
       <w:r>
         <w:t xml:space="preserve"> </w:t>
+      </w:r>
+      <w:r>
+        <w:t xml:space="preserve">with handling the 4 effects of Movie / User / Genre / Rate per Year. </w:t>
+      </w:r>
+      <w:r>
+        <w:t>We can find that t</w:t>
+      </w:r>
+      <w:r>
+        <w:t xml:space="preserve">hese </w:t>
+      </w:r>
+      <w:r>
+        <w:t xml:space="preserve">baseline </w:t>
+      </w:r>
+      <w:r>
+        <w:t xml:space="preserve">effects have clear </w:t>
+      </w:r>
+      <w:r>
+        <w:t xml:space="preserve">impact on the rating distribution in data exploration. </w:t>
+      </w:r>
+    </w:p>
+    <w:p>
+      <w:r>
+        <w:t xml:space="preserve">In addition to the baseline effects, more </w:t>
+      </w:r>
+      <w:r>
+        <w:t>sophisticated model</w:t>
+      </w:r>
+      <w:r>
+        <w:t>s</w:t>
+      </w:r>
+      <w:r>
+        <w:t xml:space="preserve"> can be applied, like </w:t>
+      </w:r>
+      <w:r>
+        <w:t>Neighborhood Model</w:t>
+      </w:r>
+      <w:r>
+        <w:t xml:space="preserve"> </w:t>
+      </w:r>
+      <w:r>
+        <w:t xml:space="preserve">and </w:t>
+      </w:r>
+      <w:r>
+        <w:t>Matrix factorization</w:t>
+      </w:r>
+      <w:r>
+        <w:t>.</w:t>
+      </w:r>
+      <w:r>
+        <w:t xml:space="preserve"> </w:t>
+      </w:r>
+      <w:r>
+        <w:t>Neighborhood Model</w:t>
+      </w:r>
+      <w:r>
+        <w:t xml:space="preserve"> </w:t>
+      </w:r>
+      <w:r>
+        <w:t xml:space="preserve">(Movie-Movie approach </w:t>
+      </w:r>
+      <w:r>
+        <w:t>/</w:t>
+      </w:r>
+      <w:r>
+        <w:t xml:space="preserve"> User-User approach)</w:t>
+      </w:r>
+      <w:r>
+        <w:t xml:space="preserve"> can i</w:t>
+      </w:r>
+      <w:r>
+        <w:t xml:space="preserve">dentify </w:t>
+      </w:r>
+      <w:r>
+        <w:t>similar movie and user that are similar to each other.</w:t>
+      </w:r>
+      <w:r>
+        <w:t xml:space="preserve"> Their ratings are </w:t>
+      </w:r>
+      <w:r>
+        <w:lastRenderedPageBreak/>
+        <w:t xml:space="preserve">closed to each other. </w:t>
+      </w:r>
+      <w:r>
+        <w:t>Matrix factorization</w:t>
+      </w:r>
+      <w:r>
+        <w:t xml:space="preserve"> (</w:t>
+      </w:r>
+      <w:r>
+        <w:t xml:space="preserve">SVD / PCA) </w:t>
+      </w:r>
+      <w:r>
+        <w:t xml:space="preserve">can </w:t>
+      </w:r>
+      <w:r>
+        <w:t>identify the latent factors like coefficient of different genres or</w:t>
+      </w:r>
+      <w:r>
+        <w:t xml:space="preserve"> relevant impact</w:t>
+      </w:r>
+      <w:r>
+        <w:t xml:space="preserve"> </w:t>
+      </w:r>
+      <w:r>
+        <w:t xml:space="preserve">on </w:t>
+      </w:r>
+      <w:r>
+        <w:t xml:space="preserve">big </w:t>
+      </w:r>
+      <w:r>
+        <w:t xml:space="preserve">name </w:t>
+      </w:r>
+      <w:r>
+        <w:t>serial movie</w:t>
+      </w:r>
+      <w:r>
+        <w:t>s</w:t>
+      </w:r>
+      <w:r>
+        <w:t xml:space="preserve">.  </w:t>
       </w:r>
     </w:p>
     <w:sectPr>
@@ -716,6 +2377,184 @@
     </w:lvl>
   </w:abstractNum>
   <w:abstractNum w:abstractNumId="1" w15:restartNumberingAfterBreak="0">
+    <w:nsid w:val="2A024C75"/>
+    <w:multiLevelType w:val="hybridMultilevel"/>
+    <w:tmpl w:val="E11A5992"/>
+    <w:lvl w:ilvl="0" w:tplc="0409000F">
+      <w:start w:val="1"/>
+      <w:numFmt w:val="decimal"/>
+      <w:lvlText w:val="%1."/>
+      <w:lvlJc w:val="left"/>
+      <w:pPr>
+        <w:ind w:left="720" w:hanging="360"/>
+      </w:pPr>
+      <w:rPr>
+        <w:rFonts w:hint="default"/>
+      </w:rPr>
+    </w:lvl>
+    <w:lvl w:ilvl="1" w:tplc="04090019" w:tentative="1">
+      <w:start w:val="1"/>
+      <w:numFmt w:val="lowerLetter"/>
+      <w:lvlText w:val="%2."/>
+      <w:lvlJc w:val="left"/>
+      <w:pPr>
+        <w:ind w:left="1440" w:hanging="360"/>
+      </w:pPr>
+    </w:lvl>
+    <w:lvl w:ilvl="2" w:tplc="0409001B" w:tentative="1">
+      <w:start w:val="1"/>
+      <w:numFmt w:val="lowerRoman"/>
+      <w:lvlText w:val="%3."/>
+      <w:lvlJc w:val="right"/>
+      <w:pPr>
+        <w:ind w:left="2160" w:hanging="180"/>
+      </w:pPr>
+    </w:lvl>
+    <w:lvl w:ilvl="3" w:tplc="0409000F" w:tentative="1">
+      <w:start w:val="1"/>
+      <w:numFmt w:val="decimal"/>
+      <w:lvlText w:val="%4."/>
+      <w:lvlJc w:val="left"/>
+      <w:pPr>
+        <w:ind w:left="2880" w:hanging="360"/>
+      </w:pPr>
+    </w:lvl>
+    <w:lvl w:ilvl="4" w:tplc="04090019" w:tentative="1">
+      <w:start w:val="1"/>
+      <w:numFmt w:val="lowerLetter"/>
+      <w:lvlText w:val="%5."/>
+      <w:lvlJc w:val="left"/>
+      <w:pPr>
+        <w:ind w:left="3600" w:hanging="360"/>
+      </w:pPr>
+    </w:lvl>
+    <w:lvl w:ilvl="5" w:tplc="0409001B" w:tentative="1">
+      <w:start w:val="1"/>
+      <w:numFmt w:val="lowerRoman"/>
+      <w:lvlText w:val="%6."/>
+      <w:lvlJc w:val="right"/>
+      <w:pPr>
+        <w:ind w:left="4320" w:hanging="180"/>
+      </w:pPr>
+    </w:lvl>
+    <w:lvl w:ilvl="6" w:tplc="0409000F" w:tentative="1">
+      <w:start w:val="1"/>
+      <w:numFmt w:val="decimal"/>
+      <w:lvlText w:val="%7."/>
+      <w:lvlJc w:val="left"/>
+      <w:pPr>
+        <w:ind w:left="5040" w:hanging="360"/>
+      </w:pPr>
+    </w:lvl>
+    <w:lvl w:ilvl="7" w:tplc="04090019" w:tentative="1">
+      <w:start w:val="1"/>
+      <w:numFmt w:val="lowerLetter"/>
+      <w:lvlText w:val="%8."/>
+      <w:lvlJc w:val="left"/>
+      <w:pPr>
+        <w:ind w:left="5760" w:hanging="360"/>
+      </w:pPr>
+    </w:lvl>
+    <w:lvl w:ilvl="8" w:tplc="0409001B" w:tentative="1">
+      <w:start w:val="1"/>
+      <w:numFmt w:val="lowerRoman"/>
+      <w:lvlText w:val="%9."/>
+      <w:lvlJc w:val="right"/>
+      <w:pPr>
+        <w:ind w:left="6480" w:hanging="180"/>
+      </w:pPr>
+    </w:lvl>
+  </w:abstractNum>
+  <w:abstractNum w:abstractNumId="2" w15:restartNumberingAfterBreak="0">
+    <w:nsid w:val="508E1715"/>
+    <w:multiLevelType w:val="hybridMultilevel"/>
+    <w:tmpl w:val="27D446FC"/>
+    <w:lvl w:ilvl="0" w:tplc="3EBE849E">
+      <w:start w:val="1"/>
+      <w:numFmt w:val="upperLetter"/>
+      <w:lvlText w:val="%1."/>
+      <w:lvlJc w:val="left"/>
+      <w:pPr>
+        <w:ind w:left="1080" w:hanging="360"/>
+      </w:pPr>
+      <w:rPr>
+        <w:rFonts w:hint="default"/>
+      </w:rPr>
+    </w:lvl>
+    <w:lvl w:ilvl="1" w:tplc="3C090019" w:tentative="1">
+      <w:start w:val="1"/>
+      <w:numFmt w:val="lowerLetter"/>
+      <w:lvlText w:val="%2."/>
+      <w:lvlJc w:val="left"/>
+      <w:pPr>
+        <w:ind w:left="1800" w:hanging="360"/>
+      </w:pPr>
+    </w:lvl>
+    <w:lvl w:ilvl="2" w:tplc="3C09001B" w:tentative="1">
+      <w:start w:val="1"/>
+      <w:numFmt w:val="lowerRoman"/>
+      <w:lvlText w:val="%3."/>
+      <w:lvlJc w:val="right"/>
+      <w:pPr>
+        <w:ind w:left="2520" w:hanging="180"/>
+      </w:pPr>
+    </w:lvl>
+    <w:lvl w:ilvl="3" w:tplc="3C09000F" w:tentative="1">
+      <w:start w:val="1"/>
+      <w:numFmt w:val="decimal"/>
+      <w:lvlText w:val="%4."/>
+      <w:lvlJc w:val="left"/>
+      <w:pPr>
+        <w:ind w:left="3240" w:hanging="360"/>
+      </w:pPr>
+    </w:lvl>
+    <w:lvl w:ilvl="4" w:tplc="3C090019" w:tentative="1">
+      <w:start w:val="1"/>
+      <w:numFmt w:val="lowerLetter"/>
+      <w:lvlText w:val="%5."/>
+      <w:lvlJc w:val="left"/>
+      <w:pPr>
+        <w:ind w:left="3960" w:hanging="360"/>
+      </w:pPr>
+    </w:lvl>
+    <w:lvl w:ilvl="5" w:tplc="3C09001B" w:tentative="1">
+      <w:start w:val="1"/>
+      <w:numFmt w:val="lowerRoman"/>
+      <w:lvlText w:val="%6."/>
+      <w:lvlJc w:val="right"/>
+      <w:pPr>
+        <w:ind w:left="4680" w:hanging="180"/>
+      </w:pPr>
+    </w:lvl>
+    <w:lvl w:ilvl="6" w:tplc="3C09000F" w:tentative="1">
+      <w:start w:val="1"/>
+      <w:numFmt w:val="decimal"/>
+      <w:lvlText w:val="%7."/>
+      <w:lvlJc w:val="left"/>
+      <w:pPr>
+        <w:ind w:left="5400" w:hanging="360"/>
+      </w:pPr>
+    </w:lvl>
+    <w:lvl w:ilvl="7" w:tplc="3C090019" w:tentative="1">
+      <w:start w:val="1"/>
+      <w:numFmt w:val="lowerLetter"/>
+      <w:lvlText w:val="%8."/>
+      <w:lvlJc w:val="left"/>
+      <w:pPr>
+        <w:ind w:left="6120" w:hanging="360"/>
+      </w:pPr>
+    </w:lvl>
+    <w:lvl w:ilvl="8" w:tplc="3C09001B" w:tentative="1">
+      <w:start w:val="1"/>
+      <w:numFmt w:val="lowerRoman"/>
+      <w:lvlText w:val="%9."/>
+      <w:lvlJc w:val="right"/>
+      <w:pPr>
+        <w:ind w:left="6840" w:hanging="180"/>
+      </w:pPr>
+    </w:lvl>
+  </w:abstractNum>
+  <w:abstractNum w:abstractNumId="3" w15:restartNumberingAfterBreak="0">
     <w:nsid w:val="6D273F2A"/>
     <w:multiLevelType w:val="hybridMultilevel"/>
     <w:tmpl w:val="E11A5992"/>
@@ -805,10 +2644,16 @@
     </w:lvl>
   </w:abstractNum>
   <w:num w:numId="1">
-    <w:abstractNumId w:val="1"/>
+    <w:abstractNumId w:val="3"/>
   </w:num>
   <w:num w:numId="2">
     <w:abstractNumId w:val="0"/>
+  </w:num>
+  <w:num w:numId="3">
+    <w:abstractNumId w:val="2"/>
+  </w:num>
+  <w:num w:numId="4">
+    <w:abstractNumId w:val="1"/>
   </w:num>
 </w:numbering>
 </file>
@@ -936,6 +2781,7 @@
     <w:lsdException w:name="HTML Sample" w:semiHidden="1" w:unhideWhenUsed="1"/>
     <w:lsdException w:name="HTML Typewriter" w:semiHidden="1" w:unhideWhenUsed="1"/>
     <w:lsdException w:name="HTML Variable" w:semiHidden="1" w:unhideWhenUsed="1"/>
+    <w:lsdException w:name="Normal Table" w:semiHidden="1" w:unhideWhenUsed="1"/>
     <w:lsdException w:name="annotation subject" w:semiHidden="1" w:unhideWhenUsed="1"/>
     <w:lsdException w:name="No List" w:semiHidden="1" w:unhideWhenUsed="1"/>
     <w:lsdException w:name="Outline List 1" w:semiHidden="1" w:unhideWhenUsed="1"/>
@@ -978,8 +2824,11 @@
     <w:lsdException w:name="Table Contemporary" w:semiHidden="1" w:unhideWhenUsed="1"/>
     <w:lsdException w:name="Table Elegant" w:semiHidden="1" w:unhideWhenUsed="1"/>
     <w:lsdException w:name="Table Professional" w:semiHidden="1" w:unhideWhenUsed="1"/>
+    <w:lsdException w:name="Table Subtle 1" w:semiHidden="1" w:unhideWhenUsed="1"/>
     <w:lsdException w:name="Table Subtle 2" w:semiHidden="1" w:unhideWhenUsed="1"/>
     <w:lsdException w:name="Table Web 1" w:semiHidden="1" w:unhideWhenUsed="1"/>
+    <w:lsdException w:name="Table Web 2" w:semiHidden="1" w:unhideWhenUsed="1"/>
+    <w:lsdException w:name="Table Web 3" w:semiHidden="1" w:unhideWhenUsed="1"/>
     <w:lsdException w:name="Balloon Text" w:semiHidden="1" w:unhideWhenUsed="1"/>
     <w:lsdException w:name="Table Grid" w:uiPriority="39"/>
     <w:lsdException w:name="Table Theme" w:semiHidden="1" w:unhideWhenUsed="1"/>
@@ -1246,6 +3095,16 @@
       <w:contextualSpacing/>
     </w:pPr>
   </w:style>
+  <w:style w:type="character" w:customStyle="1" w:styleId="mi">
+    <w:name w:val="mi"/>
+    <w:basedOn w:val="DefaultParagraphFont"/>
+    <w:rsid w:val="006D74D8"/>
+  </w:style>
+  <w:style w:type="character" w:customStyle="1" w:styleId="mo">
+    <w:name w:val="mo"/>
+    <w:basedOn w:val="DefaultParagraphFont"/>
+    <w:rsid w:val="006D74D8"/>
+  </w:style>
 </w:styles>
 </file>
 

</xml_diff>